<commit_message>
FINAL REPORT HERE !!! 26/04/2019
</commit_message>
<xml_diff>
--- a/ReportMIPS.docx
+++ b/ReportMIPS.docx
@@ -642,7 +642,8 @@
     <w:sdt>
       <w:sdtPr>
         <w:rPr>
-          <w:rFonts w:asciiTheme="minorHAnsi" w:hAnsiTheme="minorHAnsi"/>
+          <w:rFonts w:asciiTheme="minorHAnsi" w:eastAsiaTheme="minorHAnsi" w:hAnsiTheme="minorHAnsi" w:cstheme="minorBidi"/>
+          <w:color w:val="595959" w:themeColor="text1" w:themeTint="A6"/>
           <w:sz w:val="26"/>
           <w:szCs w:val="26"/>
         </w:rPr>
@@ -654,11 +655,9 @@
       </w:sdtPr>
       <w:sdtEndPr>
         <w:rPr>
-          <w:rFonts w:eastAsiaTheme="minorHAnsi" w:cstheme="minorBidi"/>
           <w:b/>
           <w:bCs/>
           <w:noProof/>
-          <w:color w:val="595959" w:themeColor="text1" w:themeTint="A6"/>
           <w:sz w:val="20"/>
           <w:szCs w:val="20"/>
         </w:rPr>
@@ -682,6 +681,8 @@
             </w:rPr>
             <w:t>MỤC LỤC</w:t>
           </w:r>
+          <w:bookmarkStart w:id="5" w:name="_GoBack"/>
+          <w:bookmarkEnd w:id="5"/>
         </w:p>
         <w:p>
           <w:pPr>
@@ -5350,7 +5351,7 @@
           <w:szCs w:val="26"/>
         </w:rPr>
       </w:pPr>
-      <w:bookmarkStart w:id="5" w:name="_Toc7189094"/>
+      <w:bookmarkStart w:id="6" w:name="_Toc7189094"/>
       <w:r>
         <w:rPr>
           <w:b/>
@@ -5361,7 +5362,7 @@
         <w:lastRenderedPageBreak/>
         <w:t>GIỚI THIỆU</w:t>
       </w:r>
-      <w:bookmarkEnd w:id="5"/>
+      <w:bookmarkEnd w:id="6"/>
       <w:r>
         <w:rPr>
           <w:b/>
@@ -5388,7 +5389,7 @@
           <w:szCs w:val="26"/>
         </w:rPr>
       </w:pPr>
-      <w:bookmarkStart w:id="6" w:name="_Toc7189095"/>
+      <w:bookmarkStart w:id="7" w:name="_Toc7189095"/>
       <w:proofErr w:type="spellStart"/>
       <w:r>
         <w:rPr>
@@ -5459,7 +5460,7 @@
         </w:rPr>
         <w:t>cầu</w:t>
       </w:r>
-      <w:bookmarkEnd w:id="6"/>
+      <w:bookmarkEnd w:id="7"/>
       <w:proofErr w:type="spellEnd"/>
     </w:p>
     <w:p>
@@ -5478,7 +5479,7 @@
           <w:szCs w:val="26"/>
         </w:rPr>
       </w:pPr>
-      <w:bookmarkStart w:id="7" w:name="_Toc7189096"/>
+      <w:bookmarkStart w:id="8" w:name="_Toc7189096"/>
       <w:proofErr w:type="spellStart"/>
       <w:r>
         <w:rPr>
@@ -5499,7 +5500,7 @@
         </w:rPr>
         <w:t xml:space="preserve"> dung</w:t>
       </w:r>
-      <w:bookmarkEnd w:id="7"/>
+      <w:bookmarkEnd w:id="8"/>
       <w:r>
         <w:rPr>
           <w:b/>
@@ -5780,7 +5781,7 @@
           <w:szCs w:val="26"/>
         </w:rPr>
       </w:pPr>
-      <w:bookmarkStart w:id="8" w:name="_Toc7189097"/>
+      <w:bookmarkStart w:id="9" w:name="_Toc7189097"/>
       <w:proofErr w:type="spellStart"/>
       <w:r>
         <w:rPr>
@@ -5811,7 +5812,7 @@
         </w:rPr>
         <w:t>cầu</w:t>
       </w:r>
-      <w:bookmarkEnd w:id="8"/>
+      <w:bookmarkEnd w:id="9"/>
       <w:proofErr w:type="spellEnd"/>
     </w:p>
     <w:p>
@@ -6832,7 +6833,7 @@
           <w:szCs w:val="26"/>
         </w:rPr>
       </w:pPr>
-      <w:bookmarkStart w:id="9" w:name="_Toc7189098"/>
+      <w:bookmarkStart w:id="10" w:name="_Toc7189098"/>
       <w:proofErr w:type="spellStart"/>
       <w:r>
         <w:rPr>
@@ -6903,7 +6904,7 @@
         </w:rPr>
         <w:t>án</w:t>
       </w:r>
-      <w:bookmarkEnd w:id="9"/>
+      <w:bookmarkEnd w:id="10"/>
       <w:proofErr w:type="spellEnd"/>
       <w:r>
         <w:rPr>
@@ -6931,7 +6932,7 @@
           <w:szCs w:val="26"/>
         </w:rPr>
       </w:pPr>
-      <w:bookmarkStart w:id="10" w:name="_Toc7189099"/>
+      <w:bookmarkStart w:id="11" w:name="_Toc7189099"/>
       <w:proofErr w:type="spellStart"/>
       <w:r>
         <w:rPr>
@@ -7022,7 +7023,7 @@
         </w:rPr>
         <w:t>vào</w:t>
       </w:r>
-      <w:bookmarkEnd w:id="10"/>
+      <w:bookmarkEnd w:id="11"/>
       <w:proofErr w:type="spellEnd"/>
     </w:p>
     <w:p>
@@ -7612,7 +7613,7 @@
           <w:szCs w:val="26"/>
         </w:rPr>
       </w:pPr>
-      <w:bookmarkStart w:id="11" w:name="_Toc7189100"/>
+      <w:bookmarkStart w:id="12" w:name="_Toc7189100"/>
       <w:proofErr w:type="spellStart"/>
       <w:r>
         <w:rPr>
@@ -7763,7 +7764,7 @@
         </w:rPr>
         <w:t>ngày</w:t>
       </w:r>
-      <w:bookmarkEnd w:id="11"/>
+      <w:bookmarkEnd w:id="12"/>
       <w:proofErr w:type="spellEnd"/>
     </w:p>
     <w:p>
@@ -8022,7 +8023,7 @@
           <w:szCs w:val="26"/>
         </w:rPr>
       </w:pPr>
-      <w:bookmarkStart w:id="12" w:name="_Toc7189101"/>
+      <w:bookmarkStart w:id="13" w:name="_Toc7189101"/>
       <w:proofErr w:type="spellStart"/>
       <w:r>
         <w:rPr>
@@ -8151,9 +8152,8 @@
           <w:sz w:val="26"/>
           <w:szCs w:val="26"/>
         </w:rPr>
-        <w:t>thởi</w:t>
-      </w:r>
-      <w:proofErr w:type="spellEnd"/>
+        <w:t>th</w:t>
+      </w:r>
       <w:r>
         <w:rPr>
           <w:b/>
@@ -8161,9 +8161,8 @@
           <w:sz w:val="26"/>
           <w:szCs w:val="26"/>
         </w:rPr>
-        <w:t xml:space="preserve"> </w:t>
-      </w:r>
-      <w:proofErr w:type="spellStart"/>
+        <w:t>ờ</w:t>
+      </w:r>
       <w:r>
         <w:rPr>
           <w:b/>
@@ -8171,9 +8170,29 @@
           <w:sz w:val="26"/>
           <w:szCs w:val="26"/>
         </w:rPr>
+        <w:t>i</w:t>
+      </w:r>
+      <w:proofErr w:type="spellEnd"/>
+      <w:r>
+        <w:rPr>
+          <w:b/>
+          <w:color w:val="00B0F0"/>
+          <w:sz w:val="26"/>
+          <w:szCs w:val="26"/>
+        </w:rPr>
+        <w:t xml:space="preserve"> </w:t>
+      </w:r>
+      <w:proofErr w:type="spellStart"/>
+      <w:r>
+        <w:rPr>
+          <w:b/>
+          <w:color w:val="00B0F0"/>
+          <w:sz w:val="26"/>
+          <w:szCs w:val="26"/>
+        </w:rPr>
         <w:t>gian</w:t>
       </w:r>
-      <w:bookmarkEnd w:id="12"/>
+      <w:bookmarkEnd w:id="13"/>
       <w:proofErr w:type="spellEnd"/>
     </w:p>
     <w:p>
@@ -8759,7 +8778,7 @@
           <w:szCs w:val="26"/>
         </w:rPr>
       </w:pPr>
-      <w:bookmarkStart w:id="13" w:name="_Toc7189102"/>
+      <w:bookmarkStart w:id="14" w:name="_Toc7189102"/>
       <w:proofErr w:type="spellStart"/>
       <w:r>
         <w:rPr>
@@ -8870,7 +8889,7 @@
         </w:rPr>
         <w:t>nhất</w:t>
       </w:r>
-      <w:bookmarkEnd w:id="13"/>
+      <w:bookmarkEnd w:id="14"/>
       <w:proofErr w:type="spellEnd"/>
     </w:p>
     <w:p>
@@ -9108,7 +9127,71 @@
           <w:sz w:val="26"/>
           <w:szCs w:val="26"/>
         </w:rPr>
-        <w:t xml:space="preserve">, </w:t>
+        <w:t xml:space="preserve"> </w:t>
+      </w:r>
+      <w:proofErr w:type="spellStart"/>
+      <w:r>
+        <w:rPr>
+          <w:sz w:val="26"/>
+          <w:szCs w:val="26"/>
+        </w:rPr>
+        <w:t>bằng</w:t>
+      </w:r>
+      <w:proofErr w:type="spellEnd"/>
+      <w:r>
+        <w:rPr>
+          <w:sz w:val="26"/>
+          <w:szCs w:val="26"/>
+        </w:rPr>
+        <w:t xml:space="preserve"> </w:t>
+      </w:r>
+      <w:proofErr w:type="spellStart"/>
+      <w:r>
+        <w:rPr>
+          <w:sz w:val="26"/>
+          <w:szCs w:val="26"/>
+        </w:rPr>
+        <w:t>cách</w:t>
+      </w:r>
+      <w:proofErr w:type="spellEnd"/>
+      <w:r>
+        <w:rPr>
+          <w:sz w:val="26"/>
+          <w:szCs w:val="26"/>
+        </w:rPr>
+        <w:t xml:space="preserve"> tang </w:t>
+      </w:r>
+      <w:proofErr w:type="spellStart"/>
+      <w:r>
+        <w:rPr>
+          <w:sz w:val="26"/>
+          <w:szCs w:val="26"/>
+        </w:rPr>
+        <w:t>dần</w:t>
+      </w:r>
+      <w:proofErr w:type="spellEnd"/>
+      <w:r>
+        <w:rPr>
+          <w:sz w:val="26"/>
+          <w:szCs w:val="26"/>
+        </w:rPr>
+        <w:t xml:space="preserve"> </w:t>
+      </w:r>
+      <w:proofErr w:type="spellStart"/>
+      <w:r>
+        <w:rPr>
+          <w:sz w:val="26"/>
+          <w:szCs w:val="26"/>
+        </w:rPr>
+        <w:t>số</w:t>
+      </w:r>
+      <w:proofErr w:type="spellEnd"/>
+      <w:r>
+        <w:rPr>
+          <w:sz w:val="26"/>
+          <w:szCs w:val="26"/>
+        </w:rPr>
+        <w:t xml:space="preserve"> </w:t>
       </w:r>
       <w:proofErr w:type="spellStart"/>
       <w:r>
@@ -9132,6 +9215,118 @@
           <w:sz w:val="26"/>
           <w:szCs w:val="26"/>
         </w:rPr>
+        <w:t>và</w:t>
+      </w:r>
+      <w:proofErr w:type="spellEnd"/>
+      <w:r>
+        <w:rPr>
+          <w:sz w:val="26"/>
+          <w:szCs w:val="26"/>
+        </w:rPr>
+        <w:t xml:space="preserve"> </w:t>
+      </w:r>
+      <w:proofErr w:type="spellStart"/>
+      <w:r>
+        <w:rPr>
+          <w:sz w:val="26"/>
+          <w:szCs w:val="26"/>
+        </w:rPr>
+        <w:t>kiểm</w:t>
+      </w:r>
+      <w:proofErr w:type="spellEnd"/>
+      <w:r>
+        <w:rPr>
+          <w:sz w:val="26"/>
+          <w:szCs w:val="26"/>
+        </w:rPr>
+        <w:t xml:space="preserve"> </w:t>
+      </w:r>
+      <w:proofErr w:type="spellStart"/>
+      <w:r>
+        <w:rPr>
+          <w:sz w:val="26"/>
+          <w:szCs w:val="26"/>
+        </w:rPr>
+        <w:t>tra</w:t>
+      </w:r>
+      <w:proofErr w:type="spellEnd"/>
+      <w:r>
+        <w:rPr>
+          <w:sz w:val="26"/>
+          <w:szCs w:val="26"/>
+        </w:rPr>
+        <w:t xml:space="preserve"> </w:t>
+      </w:r>
+      <w:proofErr w:type="spellStart"/>
+      <w:r>
+        <w:rPr>
+          <w:sz w:val="26"/>
+          <w:szCs w:val="26"/>
+        </w:rPr>
+        <w:t>có</w:t>
+      </w:r>
+      <w:proofErr w:type="spellEnd"/>
+      <w:r>
+        <w:rPr>
+          <w:sz w:val="26"/>
+          <w:szCs w:val="26"/>
+        </w:rPr>
+        <w:t xml:space="preserve"> </w:t>
+      </w:r>
+      <w:proofErr w:type="spellStart"/>
+      <w:r>
+        <w:rPr>
+          <w:sz w:val="26"/>
+          <w:szCs w:val="26"/>
+        </w:rPr>
+        <w:t>phải</w:t>
+      </w:r>
+      <w:proofErr w:type="spellEnd"/>
+      <w:r>
+        <w:rPr>
+          <w:sz w:val="26"/>
+          <w:szCs w:val="26"/>
+        </w:rPr>
+        <w:t xml:space="preserve"> </w:t>
+      </w:r>
+      <w:proofErr w:type="spellStart"/>
+      <w:r>
+        <w:rPr>
+          <w:sz w:val="26"/>
+          <w:szCs w:val="26"/>
+        </w:rPr>
+        <w:t>là</w:t>
+      </w:r>
+      <w:proofErr w:type="spellEnd"/>
+      <w:r>
+        <w:rPr>
+          <w:sz w:val="26"/>
+          <w:szCs w:val="26"/>
+        </w:rPr>
+        <w:t xml:space="preserve"> </w:t>
+      </w:r>
+      <w:proofErr w:type="spellStart"/>
+      <w:r>
+        <w:rPr>
+          <w:sz w:val="26"/>
+          <w:szCs w:val="26"/>
+        </w:rPr>
+        <w:t>năm</w:t>
+      </w:r>
+      <w:proofErr w:type="spellEnd"/>
+      <w:r>
+        <w:rPr>
+          <w:sz w:val="26"/>
+          <w:szCs w:val="26"/>
+        </w:rPr>
+        <w:t xml:space="preserve"> </w:t>
+      </w:r>
+      <w:proofErr w:type="spellStart"/>
+      <w:r>
+        <w:rPr>
+          <w:sz w:val="26"/>
+          <w:szCs w:val="26"/>
+        </w:rPr>
         <w:t>nhuận</w:t>
       </w:r>
       <w:proofErr w:type="spellEnd"/>
@@ -9143,6 +9338,70 @@
         <w:t xml:space="preserve"> </w:t>
       </w:r>
       <w:proofErr w:type="spellStart"/>
+      <w:proofErr w:type="gramStart"/>
+      <w:r>
+        <w:rPr>
+          <w:sz w:val="26"/>
+          <w:szCs w:val="26"/>
+        </w:rPr>
+        <w:t>không</w:t>
+      </w:r>
+      <w:r>
+        <w:rPr>
+          <w:sz w:val="26"/>
+          <w:szCs w:val="26"/>
+        </w:rPr>
+        <w:t>.</w:t>
+      </w:r>
+      <w:r>
+        <w:rPr>
+          <w:sz w:val="26"/>
+          <w:szCs w:val="26"/>
+        </w:rPr>
+        <w:t>Tìm</w:t>
+      </w:r>
+      <w:proofErr w:type="spellEnd"/>
+      <w:proofErr w:type="gramEnd"/>
+      <w:r>
+        <w:rPr>
+          <w:sz w:val="26"/>
+          <w:szCs w:val="26"/>
+        </w:rPr>
+        <w:t xml:space="preserve"> </w:t>
+      </w:r>
+      <w:proofErr w:type="spellStart"/>
+      <w:r>
+        <w:rPr>
+          <w:sz w:val="26"/>
+          <w:szCs w:val="26"/>
+        </w:rPr>
+        <w:t>năm</w:t>
+      </w:r>
+      <w:proofErr w:type="spellEnd"/>
+      <w:r>
+        <w:rPr>
+          <w:sz w:val="26"/>
+          <w:szCs w:val="26"/>
+        </w:rPr>
+        <w:t xml:space="preserve"> </w:t>
+      </w:r>
+      <w:proofErr w:type="spellStart"/>
+      <w:r>
+        <w:rPr>
+          <w:sz w:val="26"/>
+          <w:szCs w:val="26"/>
+        </w:rPr>
+        <w:t>nhuận</w:t>
+      </w:r>
+      <w:proofErr w:type="spellEnd"/>
+      <w:r>
+        <w:rPr>
+          <w:sz w:val="26"/>
+          <w:szCs w:val="26"/>
+        </w:rPr>
+        <w:t xml:space="preserve"> </w:t>
+      </w:r>
+      <w:proofErr w:type="spellStart"/>
       <w:r>
         <w:rPr>
           <w:sz w:val="26"/>
@@ -9180,71 +9439,23 @@
           <w:sz w:val="26"/>
           <w:szCs w:val="26"/>
         </w:rPr>
-        <w:t>sẽ</w:t>
-      </w:r>
-      <w:proofErr w:type="spellEnd"/>
-      <w:r>
-        <w:rPr>
-          <w:sz w:val="26"/>
-          <w:szCs w:val="26"/>
-        </w:rPr>
-        <w:t xml:space="preserve"> </w:t>
-      </w:r>
-      <w:proofErr w:type="spellStart"/>
-      <w:r>
-        <w:rPr>
-          <w:sz w:val="26"/>
-          <w:szCs w:val="26"/>
-        </w:rPr>
-        <w:t>được</w:t>
-      </w:r>
-      <w:proofErr w:type="spellEnd"/>
-      <w:r>
-        <w:rPr>
-          <w:sz w:val="26"/>
-          <w:szCs w:val="26"/>
-        </w:rPr>
-        <w:t xml:space="preserve"> </w:t>
-      </w:r>
-      <w:proofErr w:type="spellStart"/>
-      <w:r>
-        <w:rPr>
-          <w:sz w:val="26"/>
-          <w:szCs w:val="26"/>
-        </w:rPr>
-        <w:t>tính</w:t>
-      </w:r>
-      <w:proofErr w:type="spellEnd"/>
-      <w:r>
-        <w:rPr>
-          <w:sz w:val="26"/>
-          <w:szCs w:val="26"/>
-        </w:rPr>
-        <w:t xml:space="preserve"> </w:t>
-      </w:r>
-      <w:proofErr w:type="spellStart"/>
-      <w:r>
-        <w:rPr>
-          <w:sz w:val="26"/>
-          <w:szCs w:val="26"/>
-        </w:rPr>
-        <w:t>dựa</w:t>
-      </w:r>
-      <w:proofErr w:type="spellEnd"/>
-      <w:r>
-        <w:rPr>
-          <w:sz w:val="26"/>
-          <w:szCs w:val="26"/>
-        </w:rPr>
-        <w:t xml:space="preserve"> </w:t>
-      </w:r>
-      <w:proofErr w:type="spellStart"/>
-      <w:r>
-        <w:rPr>
-          <w:sz w:val="26"/>
-          <w:szCs w:val="26"/>
-        </w:rPr>
-        <w:t>trên</w:t>
+        <w:t>liền</w:t>
+      </w:r>
+      <w:proofErr w:type="spellEnd"/>
+      <w:r>
+        <w:rPr>
+          <w:sz w:val="26"/>
+          <w:szCs w:val="26"/>
+        </w:rPr>
+        <w:t xml:space="preserve"> </w:t>
+      </w:r>
+      <w:proofErr w:type="spellStart"/>
+      <w:r>
+        <w:rPr>
+          <w:sz w:val="26"/>
+          <w:szCs w:val="26"/>
+        </w:rPr>
+        <w:t>trước</w:t>
       </w:r>
       <w:proofErr w:type="spellEnd"/>
       <w:r>
@@ -9276,175 +9487,47 @@
           <w:sz w:val="26"/>
           <w:szCs w:val="26"/>
         </w:rPr>
-        <w:t>nhuận</w:t>
-      </w:r>
-      <w:proofErr w:type="spellEnd"/>
-      <w:r>
-        <w:rPr>
-          <w:sz w:val="26"/>
-          <w:szCs w:val="26"/>
-        </w:rPr>
-        <w:t xml:space="preserve"> </w:t>
-      </w:r>
-      <w:proofErr w:type="spellStart"/>
-      <w:r>
-        <w:rPr>
-          <w:sz w:val="26"/>
-          <w:szCs w:val="26"/>
-        </w:rPr>
-        <w:t>vừa</w:t>
-      </w:r>
-      <w:proofErr w:type="spellEnd"/>
-      <w:r>
-        <w:rPr>
-          <w:sz w:val="26"/>
-          <w:szCs w:val="26"/>
-        </w:rPr>
-        <w:t xml:space="preserve"> </w:t>
-      </w:r>
-      <w:proofErr w:type="spellStart"/>
-      <w:r>
-        <w:rPr>
-          <w:sz w:val="26"/>
-          <w:szCs w:val="26"/>
-        </w:rPr>
-        <w:t>tìm</w:t>
-      </w:r>
-      <w:proofErr w:type="spellEnd"/>
-      <w:r>
-        <w:rPr>
-          <w:sz w:val="26"/>
-          <w:szCs w:val="26"/>
-        </w:rPr>
-        <w:t xml:space="preserve"> </w:t>
-      </w:r>
-      <w:proofErr w:type="spellStart"/>
-      <w:r>
-        <w:rPr>
-          <w:sz w:val="26"/>
-          <w:szCs w:val="26"/>
-        </w:rPr>
-        <w:t>được</w:t>
-      </w:r>
-      <w:proofErr w:type="spellEnd"/>
-      <w:r>
-        <w:rPr>
-          <w:sz w:val="26"/>
-          <w:szCs w:val="26"/>
-        </w:rPr>
-        <w:t xml:space="preserve"> (</w:t>
-      </w:r>
-      <w:proofErr w:type="spellStart"/>
-      <w:r>
-        <w:rPr>
-          <w:sz w:val="26"/>
-          <w:szCs w:val="26"/>
-        </w:rPr>
-        <w:t>Lưu</w:t>
-      </w:r>
-      <w:proofErr w:type="spellEnd"/>
-      <w:r>
-        <w:rPr>
-          <w:sz w:val="26"/>
-          <w:szCs w:val="26"/>
-        </w:rPr>
-        <w:t xml:space="preserve"> ý: </w:t>
-      </w:r>
-      <w:proofErr w:type="spellStart"/>
-      <w:r>
-        <w:rPr>
-          <w:sz w:val="26"/>
-          <w:szCs w:val="26"/>
-        </w:rPr>
-        <w:t>Các</w:t>
-      </w:r>
-      <w:proofErr w:type="spellEnd"/>
-      <w:r>
-        <w:rPr>
-          <w:sz w:val="26"/>
-          <w:szCs w:val="26"/>
-        </w:rPr>
-        <w:t xml:space="preserve"> </w:t>
-      </w:r>
-      <w:proofErr w:type="spellStart"/>
-      <w:r>
-        <w:rPr>
-          <w:sz w:val="26"/>
-          <w:szCs w:val="26"/>
-        </w:rPr>
-        <w:t>năm</w:t>
-      </w:r>
-      <w:proofErr w:type="spellEnd"/>
-      <w:r>
-        <w:rPr>
-          <w:sz w:val="26"/>
-          <w:szCs w:val="26"/>
-        </w:rPr>
-        <w:t xml:space="preserve"> </w:t>
-      </w:r>
-      <w:proofErr w:type="spellStart"/>
-      <w:r>
-        <w:rPr>
-          <w:sz w:val="26"/>
-          <w:szCs w:val="26"/>
-        </w:rPr>
-        <w:t>nhuận</w:t>
-      </w:r>
-      <w:proofErr w:type="spellEnd"/>
-      <w:r>
-        <w:rPr>
-          <w:sz w:val="26"/>
-          <w:szCs w:val="26"/>
-        </w:rPr>
-        <w:t xml:space="preserve"> </w:t>
-      </w:r>
-      <w:proofErr w:type="spellStart"/>
-      <w:r>
-        <w:rPr>
-          <w:sz w:val="26"/>
-          <w:szCs w:val="26"/>
-        </w:rPr>
-        <w:t>cách</w:t>
-      </w:r>
-      <w:proofErr w:type="spellEnd"/>
-      <w:r>
-        <w:rPr>
-          <w:sz w:val="26"/>
-          <w:szCs w:val="26"/>
-        </w:rPr>
-        <w:t xml:space="preserve"> </w:t>
-      </w:r>
-      <w:proofErr w:type="spellStart"/>
-      <w:r>
-        <w:rPr>
-          <w:sz w:val="26"/>
-          <w:szCs w:val="26"/>
-        </w:rPr>
-        <w:t>nhau</w:t>
-      </w:r>
-      <w:proofErr w:type="spellEnd"/>
-      <w:r>
-        <w:rPr>
-          <w:sz w:val="26"/>
-          <w:szCs w:val="26"/>
-        </w:rPr>
-        <w:t xml:space="preserve"> 4 </w:t>
-      </w:r>
-      <w:proofErr w:type="spellStart"/>
-      <w:r>
-        <w:rPr>
-          <w:sz w:val="26"/>
-          <w:szCs w:val="26"/>
-        </w:rPr>
-        <w:t>năm</w:t>
-      </w:r>
-      <w:proofErr w:type="spellEnd"/>
-      <w:r>
-        <w:rPr>
-          <w:sz w:val="26"/>
-          <w:szCs w:val="26"/>
-        </w:rPr>
-        <w:t>).</w:t>
+        <w:t>đó</w:t>
+      </w:r>
+      <w:proofErr w:type="spellEnd"/>
+      <w:r>
+        <w:rPr>
+          <w:sz w:val="26"/>
+          <w:szCs w:val="26"/>
+        </w:rPr>
+        <w:t xml:space="preserve"> </w:t>
+      </w:r>
+      <w:proofErr w:type="spellStart"/>
+      <w:r>
+        <w:rPr>
+          <w:sz w:val="26"/>
+          <w:szCs w:val="26"/>
+        </w:rPr>
+        <w:t>tương</w:t>
+      </w:r>
+      <w:proofErr w:type="spellEnd"/>
+      <w:r>
+        <w:rPr>
+          <w:sz w:val="26"/>
+          <w:szCs w:val="26"/>
+        </w:rPr>
+        <w:t xml:space="preserve"> </w:t>
+      </w:r>
+      <w:proofErr w:type="spellStart"/>
+      <w:r>
+        <w:rPr>
+          <w:sz w:val="26"/>
+          <w:szCs w:val="26"/>
+        </w:rPr>
+        <w:t>tự</w:t>
+      </w:r>
+      <w:proofErr w:type="spellEnd"/>
+      <w:r>
+        <w:rPr>
+          <w:sz w:val="26"/>
+          <w:szCs w:val="26"/>
+        </w:rPr>
+        <w:t>.</w:t>
       </w:r>
     </w:p>
     <w:p>
@@ -9463,7 +9546,7 @@
           <w:szCs w:val="26"/>
         </w:rPr>
       </w:pPr>
-      <w:bookmarkStart w:id="14" w:name="_Toc7189103"/>
+      <w:bookmarkStart w:id="15" w:name="_Toc7189103"/>
       <w:proofErr w:type="spellStart"/>
       <w:r>
         <w:rPr>
@@ -9494,7 +9577,7 @@
         </w:rPr>
         <w:t>nhóm</w:t>
       </w:r>
-      <w:bookmarkEnd w:id="14"/>
+      <w:bookmarkEnd w:id="15"/>
       <w:proofErr w:type="spellEnd"/>
     </w:p>
     <w:p>
@@ -9513,7 +9596,7 @@
           <w:szCs w:val="26"/>
         </w:rPr>
       </w:pPr>
-      <w:bookmarkStart w:id="15" w:name="_Toc7189104"/>
+      <w:bookmarkStart w:id="16" w:name="_Toc7189104"/>
       <w:proofErr w:type="spellStart"/>
       <w:r>
         <w:rPr>
@@ -9564,7 +9647,7 @@
         </w:rPr>
         <w:t>viê</w:t>
       </w:r>
-      <w:bookmarkEnd w:id="15"/>
+      <w:bookmarkEnd w:id="16"/>
       <w:r>
         <w:rPr>
           <w:b/>
@@ -10898,7 +10981,7 @@
           <w:szCs w:val="26"/>
         </w:rPr>
       </w:pPr>
-      <w:bookmarkStart w:id="16" w:name="_Toc7189105"/>
+      <w:bookmarkStart w:id="17" w:name="_Toc7189105"/>
       <w:proofErr w:type="spellStart"/>
       <w:r>
         <w:rPr>
@@ -10969,7 +11052,7 @@
         </w:rPr>
         <w:t>việc</w:t>
       </w:r>
-      <w:bookmarkEnd w:id="16"/>
+      <w:bookmarkEnd w:id="17"/>
       <w:proofErr w:type="spellEnd"/>
     </w:p>
     <w:tbl>
@@ -13871,7 +13954,7 @@
           <w:szCs w:val="26"/>
         </w:rPr>
       </w:pPr>
-      <w:bookmarkStart w:id="17" w:name="_Toc7189106"/>
+      <w:bookmarkStart w:id="18" w:name="_Toc7189106"/>
       <w:r>
         <w:rPr>
           <w:b/>
@@ -13881,7 +13964,7 @@
         </w:rPr>
         <w:t>TỔNG QUAN VỀ CHƯƠNG TRÌNH</w:t>
       </w:r>
-      <w:bookmarkEnd w:id="17"/>
+      <w:bookmarkEnd w:id="18"/>
     </w:p>
     <w:p>
       <w:pPr>
@@ -13899,7 +13982,7 @@
           <w:szCs w:val="26"/>
         </w:rPr>
       </w:pPr>
-      <w:bookmarkStart w:id="18" w:name="_Toc7189107"/>
+      <w:bookmarkStart w:id="19" w:name="_Toc7189107"/>
       <w:proofErr w:type="spellStart"/>
       <w:r>
         <w:rPr>
@@ -13950,7 +14033,7 @@
         </w:rPr>
         <w:t>lớp</w:t>
       </w:r>
-      <w:bookmarkEnd w:id="18"/>
+      <w:bookmarkEnd w:id="19"/>
       <w:proofErr w:type="spellEnd"/>
       <w:r>
         <w:rPr>
@@ -13985,10 +14068,10 @@
         </w:rPr>
         <w:lastRenderedPageBreak/>
         <w:drawing>
-          <wp:inline distT="0" distB="0" distL="0" distR="0" wp14:anchorId="369FEBB5" wp14:editId="2DA3A47A">
-            <wp:extent cx="6000750" cy="6019800"/>
-            <wp:effectExtent l="0" t="0" r="0" b="0"/>
-            <wp:docPr id="15" name="Picture 15"/>
+          <wp:inline distT="0" distB="0" distL="0" distR="0" wp14:anchorId="3312A5F0" wp14:editId="1BE7B917">
+            <wp:extent cx="5991225" cy="6048375"/>
+            <wp:effectExtent l="0" t="0" r="9525" b="9525"/>
+            <wp:docPr id="3" name="Picture 3"/>
             <wp:cNvGraphicFramePr>
               <a:graphicFrameLocks xmlns:a="http://schemas.openxmlformats.org/drawingml/2006/main" noChangeAspect="1"/>
             </wp:cNvGraphicFramePr>
@@ -13996,7 +14079,7 @@
               <a:graphicData uri="http://schemas.openxmlformats.org/drawingml/2006/picture">
                 <pic:pic xmlns:pic="http://schemas.openxmlformats.org/drawingml/2006/picture">
                   <pic:nvPicPr>
-                    <pic:cNvPr id="15" name="MIPS.png"/>
+                    <pic:cNvPr id="3" name="Untitled Diagram.png"/>
                     <pic:cNvPicPr/>
                   </pic:nvPicPr>
                   <pic:blipFill>
@@ -14014,7 +14097,7 @@
                   <pic:spPr>
                     <a:xfrm>
                       <a:off x="0" y="0"/>
-                      <a:ext cx="6000750" cy="6019800"/>
+                      <a:ext cx="5991225" cy="6048375"/>
                     </a:xfrm>
                     <a:prstGeom prst="rect">
                       <a:avLst/>
@@ -14043,7 +14126,7 @@
           <w:szCs w:val="26"/>
         </w:rPr>
       </w:pPr>
-      <w:bookmarkStart w:id="19" w:name="_Toc7189108"/>
+      <w:bookmarkStart w:id="20" w:name="_Toc7189108"/>
       <w:proofErr w:type="spellStart"/>
       <w:r>
         <w:rPr>
@@ -14114,7 +14197,7 @@
         </w:rPr>
         <w:t>trình</w:t>
       </w:r>
-      <w:bookmarkEnd w:id="19"/>
+      <w:bookmarkEnd w:id="20"/>
       <w:proofErr w:type="spellEnd"/>
     </w:p>
     <w:p>
@@ -14645,7 +14728,23 @@
           <w:sz w:val="26"/>
           <w:szCs w:val="26"/>
         </w:rPr>
-        <w:t xml:space="preserve"> dùng </w:t>
+        <w:t xml:space="preserve"> </w:t>
+      </w:r>
+      <w:proofErr w:type="spellStart"/>
+      <w:r>
+        <w:rPr>
+          <w:sz w:val="26"/>
+          <w:szCs w:val="26"/>
+        </w:rPr>
+        <w:t>dùng</w:t>
+      </w:r>
+      <w:proofErr w:type="spellEnd"/>
+      <w:r>
+        <w:rPr>
+          <w:sz w:val="26"/>
+          <w:szCs w:val="26"/>
+        </w:rPr>
+        <w:t xml:space="preserve"> </w:t>
       </w:r>
       <w:proofErr w:type="spellStart"/>
       <w:r>
@@ -16037,7 +16136,7 @@
           <w:szCs w:val="26"/>
         </w:rPr>
       </w:pPr>
-      <w:bookmarkStart w:id="20" w:name="_Toc7189109"/>
+      <w:bookmarkStart w:id="21" w:name="_Toc7189109"/>
       <w:r>
         <w:rPr>
           <w:b/>
@@ -16047,7 +16146,7 @@
         </w:rPr>
         <w:t>CÀI ĐẶT CÁC YÊU CẦU</w:t>
       </w:r>
-      <w:bookmarkEnd w:id="20"/>
+      <w:bookmarkEnd w:id="21"/>
     </w:p>
     <w:p>
       <w:pPr>
@@ -16065,7 +16164,7 @@
           <w:szCs w:val="26"/>
         </w:rPr>
       </w:pPr>
-      <w:bookmarkStart w:id="21" w:name="_Toc7189110"/>
+      <w:bookmarkStart w:id="22" w:name="_Toc7189110"/>
       <w:proofErr w:type="spellStart"/>
       <w:r>
         <w:rPr>
@@ -16086,7 +16185,7 @@
         </w:rPr>
         <w:t xml:space="preserve"> Date</w:t>
       </w:r>
-      <w:bookmarkEnd w:id="21"/>
+      <w:bookmarkEnd w:id="22"/>
       <w:r>
         <w:rPr>
           <w:b/>
@@ -16113,7 +16212,7 @@
           <w:szCs w:val="26"/>
         </w:rPr>
       </w:pPr>
-      <w:bookmarkStart w:id="22" w:name="_Toc7189111"/>
+      <w:bookmarkStart w:id="23" w:name="_Toc7189111"/>
       <w:proofErr w:type="spellStart"/>
       <w:r>
         <w:rPr>
@@ -16154,7 +16253,7 @@
         </w:rPr>
         <w:t>:</w:t>
       </w:r>
-      <w:bookmarkEnd w:id="22"/>
+      <w:bookmarkEnd w:id="23"/>
       <w:r>
         <w:rPr>
           <w:b/>
@@ -16239,7 +16338,7 @@
           <w:szCs w:val="26"/>
         </w:rPr>
       </w:pPr>
-      <w:bookmarkStart w:id="23" w:name="_Toc7189112"/>
+      <w:bookmarkStart w:id="24" w:name="_Toc7189112"/>
       <w:proofErr w:type="spellStart"/>
       <w:r>
         <w:rPr>
@@ -16300,7 +16399,7 @@
         </w:rPr>
         <w:t>:</w:t>
       </w:r>
-      <w:bookmarkEnd w:id="23"/>
+      <w:bookmarkEnd w:id="24"/>
       <w:r>
         <w:rPr>
           <w:b/>
@@ -18274,7 +18373,7 @@
           <w:szCs w:val="26"/>
         </w:rPr>
       </w:pPr>
-      <w:bookmarkStart w:id="24" w:name="_Toc7189113"/>
+      <w:bookmarkStart w:id="25" w:name="_Toc7189113"/>
       <w:proofErr w:type="spellStart"/>
       <w:r>
         <w:rPr>
@@ -18295,7 +18394,7 @@
         </w:rPr>
         <w:t xml:space="preserve"> Convert</w:t>
       </w:r>
-      <w:bookmarkEnd w:id="24"/>
+      <w:bookmarkEnd w:id="25"/>
       <w:r>
         <w:rPr>
           <w:b/>
@@ -18322,7 +18421,7 @@
           <w:szCs w:val="26"/>
         </w:rPr>
       </w:pPr>
-      <w:bookmarkStart w:id="25" w:name="_Toc7189114"/>
+      <w:bookmarkStart w:id="26" w:name="_Toc7189114"/>
       <w:proofErr w:type="spellStart"/>
       <w:r>
         <w:rPr>
@@ -18363,7 +18462,7 @@
         </w:rPr>
         <w:t>:</w:t>
       </w:r>
-      <w:bookmarkEnd w:id="25"/>
+      <w:bookmarkEnd w:id="26"/>
     </w:p>
     <w:p>
       <w:pPr>
@@ -18440,7 +18539,7 @@
           <w:szCs w:val="26"/>
         </w:rPr>
       </w:pPr>
-      <w:bookmarkStart w:id="26" w:name="_Toc7189115"/>
+      <w:bookmarkStart w:id="27" w:name="_Toc7189115"/>
       <w:proofErr w:type="spellStart"/>
       <w:r>
         <w:rPr>
@@ -18501,7 +18600,7 @@
         </w:rPr>
         <w:t>:</w:t>
       </w:r>
-      <w:bookmarkEnd w:id="26"/>
+      <w:bookmarkEnd w:id="27"/>
       <w:r>
         <w:rPr>
           <w:b/>
@@ -19134,7 +19233,23 @@
           <w:sz w:val="26"/>
           <w:szCs w:val="26"/>
         </w:rPr>
-        <w:t xml:space="preserve"> kiểu </w:t>
+        <w:t xml:space="preserve"> </w:t>
+      </w:r>
+      <w:proofErr w:type="spellStart"/>
+      <w:r>
+        <w:rPr>
+          <w:sz w:val="26"/>
+          <w:szCs w:val="26"/>
+        </w:rPr>
+        <w:t>kiểu</w:t>
+      </w:r>
+      <w:proofErr w:type="spellEnd"/>
+      <w:r>
+        <w:rPr>
+          <w:sz w:val="26"/>
+          <w:szCs w:val="26"/>
+        </w:rPr>
+        <w:t xml:space="preserve"> </w:t>
       </w:r>
       <w:proofErr w:type="spellStart"/>
       <w:r>
@@ -19762,7 +19877,7 @@
           <w:szCs w:val="26"/>
         </w:rPr>
       </w:pPr>
-      <w:bookmarkStart w:id="27" w:name="_Toc7189116"/>
+      <w:bookmarkStart w:id="28" w:name="_Toc7189116"/>
       <w:proofErr w:type="spellStart"/>
       <w:r>
         <w:rPr>
@@ -19824,7 +19939,7 @@
         </w:rPr>
         <w:t>,Year</w:t>
       </w:r>
-      <w:bookmarkEnd w:id="27"/>
+      <w:bookmarkEnd w:id="28"/>
       <w:proofErr w:type="spellEnd"/>
     </w:p>
     <w:p>
@@ -19843,7 +19958,7 @@
           <w:szCs w:val="26"/>
         </w:rPr>
       </w:pPr>
-      <w:bookmarkStart w:id="28" w:name="_Toc7189117"/>
+      <w:bookmarkStart w:id="29" w:name="_Toc7189117"/>
       <w:proofErr w:type="spellStart"/>
       <w:r>
         <w:rPr>
@@ -19904,7 +20019,7 @@
         </w:rPr>
         <w:t>:</w:t>
       </w:r>
-      <w:bookmarkEnd w:id="28"/>
+      <w:bookmarkEnd w:id="29"/>
       <w:r>
         <w:rPr>
           <w:b/>
@@ -20105,7 +20220,7 @@
           <w:szCs w:val="26"/>
         </w:rPr>
       </w:pPr>
-      <w:bookmarkStart w:id="29" w:name="_Toc7189118"/>
+      <w:bookmarkStart w:id="30" w:name="_Toc7189118"/>
       <w:proofErr w:type="spellStart"/>
       <w:r>
         <w:rPr>
@@ -20166,7 +20281,7 @@
         </w:rPr>
         <w:t>:</w:t>
       </w:r>
-      <w:bookmarkEnd w:id="29"/>
+      <w:bookmarkEnd w:id="30"/>
     </w:p>
     <w:p>
       <w:pPr>
@@ -20902,7 +21017,7 @@
           <w:szCs w:val="26"/>
         </w:rPr>
       </w:pPr>
-      <w:bookmarkStart w:id="30" w:name="_Toc7189119"/>
+      <w:bookmarkStart w:id="31" w:name="_Toc7189119"/>
       <w:proofErr w:type="spellStart"/>
       <w:r>
         <w:rPr>
@@ -20933,7 +21048,7 @@
         </w:rPr>
         <w:t>LeapYear</w:t>
       </w:r>
-      <w:bookmarkEnd w:id="30"/>
+      <w:bookmarkEnd w:id="31"/>
       <w:proofErr w:type="spellEnd"/>
     </w:p>
     <w:p>
@@ -20952,7 +21067,7 @@
           <w:szCs w:val="26"/>
         </w:rPr>
       </w:pPr>
-      <w:bookmarkStart w:id="31" w:name="_Toc7189120"/>
+      <w:bookmarkStart w:id="32" w:name="_Toc7189120"/>
       <w:proofErr w:type="spellStart"/>
       <w:r>
         <w:rPr>
@@ -20993,7 +21108,7 @@
         </w:rPr>
         <w:t>:</w:t>
       </w:r>
-      <w:bookmarkEnd w:id="31"/>
+      <w:bookmarkEnd w:id="32"/>
     </w:p>
     <w:p>
       <w:pPr>
@@ -21070,7 +21185,7 @@
           <w:szCs w:val="26"/>
         </w:rPr>
       </w:pPr>
-      <w:bookmarkStart w:id="32" w:name="_Toc7189121"/>
+      <w:bookmarkStart w:id="33" w:name="_Toc7189121"/>
       <w:proofErr w:type="spellStart"/>
       <w:r>
         <w:rPr>
@@ -21131,7 +21246,7 @@
         </w:rPr>
         <w:t>:</w:t>
       </w:r>
-      <w:bookmarkEnd w:id="32"/>
+      <w:bookmarkEnd w:id="33"/>
       <w:r>
         <w:rPr>
           <w:b/>
@@ -21920,7 +22035,7 @@
           <w:szCs w:val="26"/>
         </w:rPr>
       </w:pPr>
-      <w:bookmarkStart w:id="33" w:name="_Toc7189122"/>
+      <w:bookmarkStart w:id="34" w:name="_Toc7189122"/>
       <w:proofErr w:type="spellStart"/>
       <w:r>
         <w:rPr>
@@ -21951,7 +22066,7 @@
         </w:rPr>
         <w:t>GetTime</w:t>
       </w:r>
-      <w:bookmarkEnd w:id="33"/>
+      <w:bookmarkEnd w:id="34"/>
       <w:proofErr w:type="spellEnd"/>
     </w:p>
     <w:p>
@@ -21970,7 +22085,7 @@
           <w:szCs w:val="26"/>
         </w:rPr>
       </w:pPr>
-      <w:bookmarkStart w:id="34" w:name="_Toc7189123"/>
+      <w:bookmarkStart w:id="35" w:name="_Toc7189123"/>
       <w:proofErr w:type="spellStart"/>
       <w:r>
         <w:rPr>
@@ -22011,7 +22126,7 @@
         </w:rPr>
         <w:t>:</w:t>
       </w:r>
-      <w:bookmarkEnd w:id="34"/>
+      <w:bookmarkEnd w:id="35"/>
     </w:p>
     <w:p>
       <w:pPr>
@@ -22088,7 +22203,7 @@
           <w:szCs w:val="26"/>
         </w:rPr>
       </w:pPr>
-      <w:bookmarkStart w:id="35" w:name="_Toc7189124"/>
+      <w:bookmarkStart w:id="36" w:name="_Toc7189124"/>
       <w:proofErr w:type="spellStart"/>
       <w:r>
         <w:rPr>
@@ -22138,10 +22253,19 @@
           <w:sz w:val="26"/>
           <w:szCs w:val="26"/>
         </w:rPr>
-        <w:t>lý:</w:t>
-      </w:r>
-      <w:bookmarkEnd w:id="35"/>
-      <w:proofErr w:type="spellEnd"/>
+        <w:t>lý</w:t>
+      </w:r>
+      <w:proofErr w:type="spellEnd"/>
+      <w:r>
+        <w:rPr>
+          <w:b/>
+          <w:color w:val="00B0F0"/>
+          <w:sz w:val="26"/>
+          <w:szCs w:val="26"/>
+        </w:rPr>
+        <w:t>:</w:t>
+      </w:r>
+      <w:bookmarkEnd w:id="36"/>
     </w:p>
     <w:p>
       <w:pPr>
@@ -23180,8 +23304,6 @@
         </w:rPr>
         <w:t xml:space="preserve"> </w:t>
       </w:r>
-      <w:bookmarkStart w:id="36" w:name="_GoBack"/>
-      <w:bookmarkEnd w:id="36"/>
       <w:proofErr w:type="spellStart"/>
       <w:r>
         <w:rPr>
@@ -25800,32 +25922,7 @@
                                 <w:b/>
                                 <w:color w:val="00B050"/>
                               </w:rPr>
-                              <w:t xml:space="preserve">int </w:t>
-                            </w:r>
-                            <w:proofErr w:type="spellStart"/>
-                            <w:proofErr w:type="gramStart"/>
-                            <w:r>
-                              <w:rPr>
-                                <w:b/>
-                                <w:color w:val="00B050"/>
-                              </w:rPr>
-                              <w:t>CheckInput</w:t>
-                            </w:r>
-                            <w:proofErr w:type="spellEnd"/>
-                            <w:r>
-                              <w:rPr>
-                                <w:b/>
-                                <w:color w:val="00B050"/>
-                              </w:rPr>
-                              <w:t>(</w:t>
-                            </w:r>
-                            <w:proofErr w:type="gramEnd"/>
-                            <w:r>
-                              <w:rPr>
-                                <w:b/>
-                                <w:color w:val="00B050"/>
-                              </w:rPr>
-                              <w:t>char * TIME)</w:t>
+                              <w:t>int CheckInput(char * TIME)</w:t>
                             </w:r>
                           </w:p>
                         </w:txbxContent>
@@ -25990,8 +26087,6 @@
                               </w:rPr>
                               <w:t xml:space="preserve">int </w:t>
                             </w:r>
-                            <w:proofErr w:type="spellStart"/>
-                            <w:proofErr w:type="gramStart"/>
                             <w:r>
                               <w:rPr>
                                 <w:b/>
@@ -26006,21 +26101,12 @@
                               </w:rPr>
                               <w:t>Date</w:t>
                             </w:r>
-                            <w:proofErr w:type="spellEnd"/>
                             <w:r>
                               <w:rPr>
                                 <w:b/>
                                 <w:color w:val="00B050"/>
                               </w:rPr>
-                              <w:t>(</w:t>
-                            </w:r>
-                            <w:proofErr w:type="gramEnd"/>
-                            <w:r>
-                              <w:rPr>
-                                <w:b/>
-                                <w:color w:val="00B050"/>
-                              </w:rPr>
-                              <w:t>char * TIME)</w:t>
+                              <w:t>(char * TIME)</w:t>
                             </w:r>
                           </w:p>
                           <w:p>
@@ -26843,7 +26929,25 @@
           <w:sz w:val="26"/>
           <w:szCs w:val="26"/>
         </w:rPr>
-        <w:t xml:space="preserve"> hợp </w:t>
+        <w:t xml:space="preserve"> </w:t>
+      </w:r>
+      <w:proofErr w:type="spellStart"/>
+      <w:r>
+        <w:rPr>
+          <w:rFonts w:cs="Times New Roman"/>
+          <w:sz w:val="26"/>
+          <w:szCs w:val="26"/>
+        </w:rPr>
+        <w:t>hợp</w:t>
+      </w:r>
+      <w:proofErr w:type="spellEnd"/>
+      <w:r>
+        <w:rPr>
+          <w:rFonts w:cs="Times New Roman"/>
+          <w:sz w:val="26"/>
+          <w:szCs w:val="26"/>
+        </w:rPr>
+        <w:t xml:space="preserve"> </w:t>
       </w:r>
       <w:proofErr w:type="spellStart"/>
       <w:r>
@@ -32107,7 +32211,27 @@
           <w:sz w:val="26"/>
           <w:szCs w:val="26"/>
         </w:rPr>
-        <w:t xml:space="preserve"> trúc MIPS </w:t>
+        <w:t xml:space="preserve"> </w:t>
+      </w:r>
+      <w:proofErr w:type="spellStart"/>
+      <w:r>
+        <w:rPr>
+          <w:i/>
+          <w:color w:val="auto"/>
+          <w:sz w:val="26"/>
+          <w:szCs w:val="26"/>
+        </w:rPr>
+        <w:t>trúc</w:t>
+      </w:r>
+      <w:proofErr w:type="spellEnd"/>
+      <w:r>
+        <w:rPr>
+          <w:i/>
+          <w:color w:val="auto"/>
+          <w:sz w:val="26"/>
+          <w:szCs w:val="26"/>
+        </w:rPr>
+        <w:t xml:space="preserve"> MIPS </w:t>
       </w:r>
       <w:proofErr w:type="spellStart"/>
       <w:r>
@@ -32773,7 +32897,11 @@
         </mc:Choice>
         <mc:Fallback>
           <w:pict>
-            <v:shape w14:anchorId="4BC00313" id="Text Box 220" o:spid="_x0000_s1029" type="#_x0000_t202" style="position:absolute;margin-left:0;margin-top:0;width:468pt;height:13.7pt;z-index:251660288;visibility:visible;mso-wrap-style:square;mso-width-percent:1000;mso-height-percent:0;mso-wrap-distance-left:9pt;mso-wrap-distance-top:0;mso-wrap-distance-right:9pt;mso-wrap-distance-bottom:0;mso-position-horizontal:left;mso-position-horizontal-relative:margin;mso-position-vertical:center;mso-position-vertical-relative:top-margin-area;mso-width-percent:1000;mso-height-percent:0;mso-width-relative:margin;mso-height-relative:page;v-text-anchor:middle" o:gfxdata="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" o:allowincell="f" filled="f" stroked="f">
+            <v:shapetype w14:anchorId="4BC00313" id="_x0000_t202" coordsize="21600,21600" o:spt="202" path="m,l,21600r21600,l21600,xe">
+              <v:stroke joinstyle="miter"/>
+              <v:path gradientshapeok="t" o:connecttype="rect"/>
+            </v:shapetype>
+            <v:shape id="Text Box 220" o:spid="_x0000_s1029" type="#_x0000_t202" style="position:absolute;margin-left:0;margin-top:0;width:468pt;height:13.7pt;z-index:251660288;visibility:visible;mso-wrap-style:square;mso-width-percent:1000;mso-height-percent:0;mso-wrap-distance-left:9pt;mso-wrap-distance-top:0;mso-wrap-distance-right:9pt;mso-wrap-distance-bottom:0;mso-position-horizontal:left;mso-position-horizontal-relative:margin;mso-position-vertical:center;mso-position-vertical-relative:top-margin-area;mso-width-percent:1000;mso-height-percent:0;mso-width-relative:margin;mso-height-relative:page;v-text-anchor:middle" o:gfxdata="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" o:allowincell="f" filled="f" stroked="f">
               <v:textbox style="mso-fit-shape-to-text:t" inset=",0,,0">
                 <w:txbxContent>
                   <w:p>
@@ -35485,6 +35613,7 @@
     <w:lsdException w:name="HTML Sample" w:semiHidden="1" w:unhideWhenUsed="1"/>
     <w:lsdException w:name="HTML Typewriter" w:semiHidden="1" w:unhideWhenUsed="1"/>
     <w:lsdException w:name="HTML Variable" w:semiHidden="1" w:unhideWhenUsed="1"/>
+    <w:lsdException w:name="Normal Table" w:semiHidden="1" w:unhideWhenUsed="1"/>
     <w:lsdException w:name="annotation subject" w:semiHidden="1" w:unhideWhenUsed="1"/>
     <w:lsdException w:name="No List" w:semiHidden="1" w:unhideWhenUsed="1"/>
     <w:lsdException w:name="Outline List 1" w:semiHidden="1" w:unhideWhenUsed="1"/>
@@ -35528,8 +35657,10 @@
     <w:lsdException w:name="Table Elegant" w:semiHidden="1" w:unhideWhenUsed="1"/>
     <w:lsdException w:name="Table Professional" w:semiHidden="1" w:unhideWhenUsed="1"/>
     <w:lsdException w:name="Table Subtle 1" w:semiHidden="1" w:unhideWhenUsed="1"/>
+    <w:lsdException w:name="Table Subtle 2" w:semiHidden="1" w:unhideWhenUsed="1"/>
     <w:lsdException w:name="Table Web 1" w:semiHidden="1" w:unhideWhenUsed="1"/>
     <w:lsdException w:name="Table Web 2" w:semiHidden="1" w:unhideWhenUsed="1"/>
+    <w:lsdException w:name="Table Web 3" w:semiHidden="1" w:unhideWhenUsed="1"/>
     <w:lsdException w:name="Balloon Text" w:semiHidden="1" w:unhideWhenUsed="1"/>
     <w:lsdException w:name="Table Grid" w:uiPriority="39"/>
     <w:lsdException w:name="Table Theme" w:semiHidden="1" w:unhideWhenUsed="1"/>
@@ -35919,6 +36050,7 @@
   <w:style w:type="character" w:default="1" w:styleId="DefaultParagraphFont">
     <w:name w:val="Default Paragraph Font"/>
     <w:uiPriority w:val="1"/>
+    <w:semiHidden/>
     <w:unhideWhenUsed/>
   </w:style>
   <w:style w:type="table" w:default="1" w:styleId="TableNormal">
@@ -37109,7 +37241,7 @@
 </file>
 
 <file path=customXml/itemProps1.xml><?xml version="1.0" encoding="utf-8"?>
-<ds:datastoreItem xmlns:ds="http://schemas.openxmlformats.org/officeDocument/2006/customXml" ds:itemID="{E2C55A60-75AF-4059-B0C9-835F09B9480B}">
+<ds:datastoreItem xmlns:ds="http://schemas.openxmlformats.org/officeDocument/2006/customXml" ds:itemID="{1145238E-DC17-44EF-8597-F5E330531EA7}">
   <ds:schemaRefs>
     <ds:schemaRef ds:uri="http://schemas.openxmlformats.org/officeDocument/2006/bibliography"/>
   </ds:schemaRefs>

</xml_diff>